<commit_message>
Update Java on Modern Browser Research (TUTORIAL VIDEO LINKS).docx
</commit_message>
<xml_diff>
--- a/docs/Java on Modern Browser Research (TUTORIAL VIDEO LINKS).docx
+++ b/docs/Java on Modern Browser Research (TUTORIAL VIDEO LINKS).docx
@@ -15,57 +15,47 @@
       <w:r>
         <w:t xml:space="preserve"> (VIDEO TUTORIAL LINKS)</w:t>
       </w:r>
+    </w:p>
+    <w:p/>
+    <w:p>
+      <w:r>
+        <w:t xml:space="preserve">The code we are modifying and basing our game around uses Java Applets to function. Applet support in many browsers is limited due to the lack of the NPAPI plugin that allows for these </w:t>
+      </w:r>
+      <w:r>
+        <w:t>applets to function. Even with the lack of support to run Java Applets, it is still possible to have the applets run in a browser with modifications to the browser. Unfortunately, the applets will be near impossible to run in a mobile browser.</w:t>
+      </w:r>
+    </w:p>
+    <w:p>
+      <w:pPr>
+        <w:ind w:firstLine="720"/>
+      </w:pPr>
+      <w:r>
+        <w:t xml:space="preserve">Our goal is to have the game working on a web page and be connected to by a host to start the game. Later in the project, we wish to have mobile support so that players can join the game using their </w:t>
+      </w:r>
+      <w:r>
+        <w:t xml:space="preserve">devices. </w:t>
+      </w:r>
+    </w:p>
+    <w:p>
+      <w:r>
+        <w:t xml:space="preserve">The use of </w:t>
+      </w:r>
+      <w:proofErr w:type="spellStart"/>
+      <w:r>
+        <w:t>Javascript</w:t>
+      </w:r>
+      <w:proofErr w:type="spellEnd"/>
+      <w:r>
+        <w:t>, along with Servlets and JSPs, can prove to be a good combination for th</w:t>
+      </w:r>
+      <w:r>
+        <w:t>e construction of this</w:t>
+      </w:r>
+      <w:r>
+        <w:t xml:space="preserve"> project. </w:t>
+      </w:r>
       <w:bookmarkStart w:id="0" w:name="_GoBack"/>
       <w:bookmarkEnd w:id="0"/>
-    </w:p>
-    <w:p/>
-    <w:p>
-      <w:r>
-        <w:t xml:space="preserve">The code we are modifying and basing our game around uses Java Applets to function. Applet support in many browsers is limited due to the lack of the NPAPI plugin that allows for these </w:t>
-      </w:r>
-      <w:r>
-        <w:t>applets to function. Even with the lack of support to run Java Applets, it is still possible to have the applets run in a browser with modifications to the browser. Unfortunately, the applets will be near impossible to run in a mobile browser.</w:t>
-      </w:r>
-    </w:p>
-    <w:p>
-      <w:r>
-        <w:t xml:space="preserve">What our team may do is construct an ideal Jeopardy Champ game using </w:t>
-      </w:r>
-      <w:proofErr w:type="gramStart"/>
-      <w:r>
-        <w:t>Java, and</w:t>
-      </w:r>
-      <w:proofErr w:type="gramEnd"/>
-      <w:r>
-        <w:t xml:space="preserve"> may later look at an alternative to have all the functionalities that we want to implement into our project. Our goal is to have the game working on a web page and be connected to by a host to start the game. Later in the project, we wish to have mobile support so that players can join the game using their </w:t>
-      </w:r>
-      <w:r>
-        <w:t xml:space="preserve">devices. </w:t>
-      </w:r>
-      <w:r>
-        <w:t xml:space="preserve">An alternative I have been looking into is to use </w:t>
-      </w:r>
-      <w:proofErr w:type="spellStart"/>
-      <w:r>
-        <w:t>Javascript</w:t>
-      </w:r>
-      <w:proofErr w:type="spellEnd"/>
-      <w:r>
-        <w:t xml:space="preserve"> since it does function well with modern browsers. </w:t>
-      </w:r>
-    </w:p>
-    <w:p>
-      <w:r>
-        <w:t xml:space="preserve">The use of </w:t>
-      </w:r>
-      <w:proofErr w:type="spellStart"/>
-      <w:r>
-        <w:t>Javascript</w:t>
-      </w:r>
-      <w:proofErr w:type="spellEnd"/>
-      <w:r>
-        <w:t xml:space="preserve">, along with Servlets and JSPs, can prove to be a good combination for this project. </w:t>
-      </w:r>
     </w:p>
     <w:p/>
     <w:p>

</xml_diff>